<commit_message>
Agregado caso de uso consulta de horarios de laboratorios y actualizado referencias en caso de uso apertura de laboratorio
</commit_message>
<xml_diff>
--- a/SISLAB/Libreria De Trabajo/Analisis/SISLAB_ECU_AL.docx
+++ b/SISLAB/Libreria De Trabajo/Analisis/SISLAB_ECU_AL.docx
@@ -1347,20 +1347,13 @@
     </w:p>
     <w:p>
       <w:pPr>
-        <w:spacing w:after="120"/>
-        <w:ind w:left="720"/>
-        <w:jc w:val="both"/>
-        <w:rPr>
-          <w:rFonts w:ascii="Times New Roman" w:eastAsia="Times New Roman" w:hAnsi="Times New Roman" w:cs="Times New Roman"/>
-          <w:color w:val="auto"/>
-          <w:sz w:val="20"/>
-          <w:szCs w:val="20"/>
-        </w:rPr>
-      </w:pPr>
-      <w:r>
-        <w:rPr>
-          <w:rFonts w:ascii="Times New Roman" w:eastAsia="Times New Roman" w:hAnsi="Times New Roman" w:cs="Times New Roman"/>
-          <w:color w:val="auto"/>
+        <w:rPr>
+          <w:sz w:val="20"/>
+          <w:szCs w:val="20"/>
+        </w:rPr>
+      </w:pPr>
+      <w:r>
+        <w:rPr>
           <w:sz w:val="20"/>
           <w:szCs w:val="20"/>
         </w:rPr>
@@ -1368,8 +1361,6 @@
       </w:r>
       <w:r>
         <w:rPr>
-          <w:rFonts w:ascii="Times New Roman" w:eastAsia="Times New Roman" w:hAnsi="Times New Roman" w:cs="Times New Roman"/>
-          <w:color w:val="auto"/>
           <w:sz w:val="20"/>
           <w:szCs w:val="20"/>
         </w:rPr>
@@ -1377,8 +1368,6 @@
       </w:r>
       <w:r>
         <w:rPr>
-          <w:rFonts w:ascii="Times New Roman" w:eastAsia="Times New Roman" w:hAnsi="Times New Roman" w:cs="Times New Roman"/>
-          <w:color w:val="auto"/>
           <w:sz w:val="20"/>
           <w:szCs w:val="20"/>
         </w:rPr>
@@ -1386,8 +1375,6 @@
       </w:r>
       <w:r>
         <w:rPr>
-          <w:rFonts w:ascii="Times New Roman" w:eastAsia="Times New Roman" w:hAnsi="Times New Roman" w:cs="Times New Roman"/>
-          <w:color w:val="auto"/>
           <w:sz w:val="20"/>
           <w:szCs w:val="20"/>
         </w:rPr>
@@ -1395,8 +1382,6 @@
       </w:r>
       <w:r>
         <w:rPr>
-          <w:rFonts w:ascii="Times New Roman" w:eastAsia="Times New Roman" w:hAnsi="Times New Roman" w:cs="Times New Roman"/>
-          <w:color w:val="auto"/>
           <w:sz w:val="20"/>
           <w:szCs w:val="20"/>
         </w:rPr>
@@ -1404,8 +1389,6 @@
       </w:r>
       <w:r>
         <w:rPr>
-          <w:rFonts w:ascii="Times New Roman" w:eastAsia="Times New Roman" w:hAnsi="Times New Roman" w:cs="Times New Roman"/>
-          <w:color w:val="auto"/>
           <w:sz w:val="20"/>
           <w:szCs w:val="20"/>
         </w:rPr>
@@ -1414,20 +1397,21 @@
     </w:p>
     <w:p>
       <w:pPr>
-        <w:spacing w:after="120"/>
-        <w:ind w:left="720"/>
-        <w:jc w:val="both"/>
-        <w:rPr>
-          <w:rFonts w:ascii="Times New Roman" w:eastAsia="Times New Roman" w:hAnsi="Times New Roman" w:cs="Times New Roman"/>
-          <w:color w:val="auto"/>
-          <w:sz w:val="20"/>
-          <w:szCs w:val="20"/>
-        </w:rPr>
-      </w:pPr>
-      <w:r>
-        <w:rPr>
-          <w:rFonts w:ascii="Times New Roman" w:eastAsia="Times New Roman" w:hAnsi="Times New Roman" w:cs="Times New Roman"/>
-          <w:color w:val="auto"/>
+        <w:rPr>
+          <w:sz w:val="20"/>
+          <w:szCs w:val="20"/>
+        </w:rPr>
+      </w:pPr>
+    </w:p>
+    <w:p>
+      <w:pPr>
+        <w:rPr>
+          <w:sz w:val="20"/>
+          <w:szCs w:val="20"/>
+        </w:rPr>
+      </w:pPr>
+      <w:r>
+        <w:rPr>
           <w:sz w:val="20"/>
           <w:szCs w:val="20"/>
         </w:rPr>
@@ -1435,8 +1419,6 @@
       </w:r>
       <w:r>
         <w:rPr>
-          <w:rFonts w:ascii="Times New Roman" w:eastAsia="Times New Roman" w:hAnsi="Times New Roman" w:cs="Times New Roman"/>
-          <w:color w:val="auto"/>
           <w:sz w:val="20"/>
           <w:szCs w:val="20"/>
         </w:rPr>
@@ -1444,8 +1426,6 @@
       </w:r>
       <w:r>
         <w:rPr>
-          <w:rFonts w:ascii="Times New Roman" w:eastAsia="Times New Roman" w:hAnsi="Times New Roman" w:cs="Times New Roman"/>
-          <w:color w:val="auto"/>
           <w:sz w:val="20"/>
           <w:szCs w:val="20"/>
         </w:rPr>
@@ -1453,8 +1433,6 @@
       </w:r>
       <w:r>
         <w:rPr>
-          <w:rFonts w:ascii="Times New Roman" w:eastAsia="Times New Roman" w:hAnsi="Times New Roman" w:cs="Times New Roman"/>
-          <w:color w:val="auto"/>
           <w:sz w:val="20"/>
           <w:szCs w:val="20"/>
         </w:rPr>
@@ -1462,8 +1440,6 @@
       </w:r>
       <w:r>
         <w:rPr>
-          <w:rFonts w:ascii="Times New Roman" w:eastAsia="Times New Roman" w:hAnsi="Times New Roman" w:cs="Times New Roman"/>
-          <w:color w:val="auto"/>
           <w:sz w:val="20"/>
           <w:szCs w:val="20"/>
         </w:rPr>
@@ -1471,8 +1447,6 @@
       </w:r>
       <w:r>
         <w:rPr>
-          <w:rFonts w:ascii="Times New Roman" w:eastAsia="Times New Roman" w:hAnsi="Times New Roman" w:cs="Times New Roman"/>
-          <w:color w:val="auto"/>
           <w:sz w:val="20"/>
           <w:szCs w:val="20"/>
         </w:rPr>
@@ -1480,8 +1454,6 @@
       </w:r>
       <w:r>
         <w:rPr>
-          <w:rFonts w:ascii="Times New Roman" w:eastAsia="Times New Roman" w:hAnsi="Times New Roman" w:cs="Times New Roman"/>
-          <w:color w:val="auto"/>
           <w:sz w:val="20"/>
           <w:szCs w:val="20"/>
         </w:rPr>
@@ -1489,8 +1461,6 @@
       </w:r>
       <w:r>
         <w:rPr>
-          <w:rFonts w:ascii="Times New Roman" w:eastAsia="Times New Roman" w:hAnsi="Times New Roman" w:cs="Times New Roman"/>
-          <w:color w:val="auto"/>
           <w:sz w:val="20"/>
           <w:szCs w:val="20"/>
         </w:rPr>
@@ -1498,8 +1468,6 @@
       </w:r>
       <w:r>
         <w:rPr>
-          <w:rFonts w:ascii="Times New Roman" w:eastAsia="Times New Roman" w:hAnsi="Times New Roman" w:cs="Times New Roman"/>
-          <w:color w:val="auto"/>
           <w:sz w:val="20"/>
           <w:szCs w:val="20"/>
         </w:rPr>
@@ -1507,8 +1475,6 @@
       </w:r>
       <w:r>
         <w:rPr>
-          <w:rFonts w:ascii="Times New Roman" w:eastAsia="Times New Roman" w:hAnsi="Times New Roman" w:cs="Times New Roman"/>
-          <w:color w:val="auto"/>
           <w:sz w:val="20"/>
           <w:szCs w:val="20"/>
         </w:rPr>
@@ -1516,8 +1482,6 @@
       </w:r>
       <w:r>
         <w:rPr>
-          <w:rFonts w:ascii="Times New Roman" w:eastAsia="Times New Roman" w:hAnsi="Times New Roman" w:cs="Times New Roman"/>
-          <w:color w:val="auto"/>
           <w:sz w:val="20"/>
           <w:szCs w:val="20"/>
         </w:rPr>
@@ -1526,6 +1490,29 @@
     </w:p>
     <w:p>
       <w:pPr>
+        <w:rPr>
+          <w:sz w:val="20"/>
+          <w:szCs w:val="20"/>
+        </w:rPr>
+      </w:pPr>
+    </w:p>
+    <w:p>
+      <w:pPr>
+        <w:rPr>
+          <w:sz w:val="20"/>
+          <w:szCs w:val="20"/>
+        </w:rPr>
+      </w:pPr>
+      <w:r>
+        <w:rPr>
+          <w:sz w:val="20"/>
+          <w:szCs w:val="20"/>
+        </w:rPr>
+        <w:t>Para especificar el caso de uso se usara como base a [1]</w:t>
+      </w:r>
+    </w:p>
+    <w:p>
+      <w:pPr>
         <w:pStyle w:val="Ttulo1"/>
       </w:pPr>
       <w:bookmarkStart w:id="1" w:name="_Toc449183766"/>
@@ -1539,16 +1526,13 @@
     </w:p>
     <w:p>
       <w:pPr>
-        <w:ind w:left="720"/>
-        <w:rPr>
-          <w:rFonts w:ascii="Times New Roman" w:eastAsia="Times New Roman" w:hAnsi="Times New Roman" w:cs="Times New Roman"/>
-          <w:sz w:val="20"/>
-          <w:szCs w:val="20"/>
-        </w:rPr>
-      </w:pPr>
-      <w:r>
-        <w:rPr>
-          <w:rFonts w:ascii="Times New Roman" w:eastAsia="Times New Roman" w:hAnsi="Times New Roman" w:cs="Times New Roman"/>
+        <w:rPr>
+          <w:sz w:val="20"/>
+          <w:szCs w:val="20"/>
+        </w:rPr>
+      </w:pPr>
+      <w:r>
+        <w:rPr>
           <w:sz w:val="20"/>
           <w:szCs w:val="20"/>
         </w:rPr>
@@ -1556,7 +1540,6 @@
       </w:r>
       <w:r>
         <w:rPr>
-          <w:rFonts w:ascii="Times New Roman" w:eastAsia="Times New Roman" w:hAnsi="Times New Roman" w:cs="Times New Roman"/>
           <w:sz w:val="20"/>
           <w:szCs w:val="20"/>
         </w:rPr>
@@ -1564,7 +1547,6 @@
       </w:r>
       <w:r>
         <w:rPr>
-          <w:rFonts w:ascii="Times New Roman" w:eastAsia="Times New Roman" w:hAnsi="Times New Roman" w:cs="Times New Roman"/>
           <w:sz w:val="20"/>
           <w:szCs w:val="20"/>
         </w:rPr>
@@ -1572,25 +1554,52 @@
       </w:r>
       <w:r>
         <w:rPr>
-          <w:rFonts w:ascii="Times New Roman" w:eastAsia="Times New Roman" w:hAnsi="Times New Roman" w:cs="Times New Roman"/>
-          <w:sz w:val="20"/>
-          <w:szCs w:val="20"/>
-        </w:rPr>
-        <w:t>describir las interacciones entre el sistema SISLAB y el personal de soporte técnico encargado de abrir (apertura) un laboratorio por  pedido de  un profesor.</w:t>
-      </w:r>
-    </w:p>
-    <w:p>
-      <w:pPr>
-        <w:ind w:left="720"/>
-      </w:pPr>
-    </w:p>
-    <w:p>
-      <w:pPr>
-        <w:ind w:firstLine="720"/>
-      </w:pPr>
-      <w:r>
-        <w:rPr>
-          <w:rFonts w:ascii="Times New Roman" w:eastAsia="Times New Roman" w:hAnsi="Times New Roman" w:cs="Times New Roman"/>
+          <w:sz w:val="20"/>
+          <w:szCs w:val="20"/>
+        </w:rPr>
+        <w:t>describir las interacciones entre el sistema SISLAB y el personal de soporte técnico encargado de abrir (apertura) un laboratorio por  pedido de  un profesor</w:t>
+      </w:r>
+      <w:r>
+        <w:rPr>
+          <w:sz w:val="20"/>
+          <w:szCs w:val="20"/>
+        </w:rPr>
+        <w:t xml:space="preserve"> </w:t>
+      </w:r>
+      <w:bookmarkStart w:id="2" w:name="_GoBack"/>
+      <w:bookmarkEnd w:id="2"/>
+      <w:r>
+        <w:rPr>
+          <w:sz w:val="20"/>
+          <w:szCs w:val="20"/>
+        </w:rPr>
+        <w:t>[2]</w:t>
+      </w:r>
+      <w:r>
+        <w:rPr>
+          <w:sz w:val="20"/>
+          <w:szCs w:val="20"/>
+        </w:rPr>
+        <w:t>.</w:t>
+      </w:r>
+    </w:p>
+    <w:p>
+      <w:pPr>
+        <w:rPr>
+          <w:sz w:val="20"/>
+          <w:szCs w:val="20"/>
+        </w:rPr>
+      </w:pPr>
+    </w:p>
+    <w:p>
+      <w:pPr>
+        <w:rPr>
+          <w:sz w:val="20"/>
+          <w:szCs w:val="20"/>
+        </w:rPr>
+      </w:pPr>
+      <w:r>
+        <w:rPr>
           <w:sz w:val="20"/>
           <w:szCs w:val="20"/>
         </w:rPr>
@@ -1599,21 +1608,18 @@
     </w:p>
     <w:p>
       <w:pPr>
+        <w:pStyle w:val="Prrafodelista"/>
         <w:numPr>
           <w:ilvl w:val="0"/>
-          <w:numId w:val="5"/>
+          <w:numId w:val="10"/>
         </w:numPr>
-        <w:ind w:hanging="360"/>
-        <w:contextualSpacing/>
-        <w:rPr>
-          <w:rFonts w:ascii="Times New Roman" w:eastAsia="Times New Roman" w:hAnsi="Times New Roman" w:cs="Times New Roman"/>
-          <w:sz w:val="20"/>
-          <w:szCs w:val="20"/>
-        </w:rPr>
-      </w:pPr>
-      <w:r>
-        <w:rPr>
-          <w:rFonts w:ascii="Times New Roman" w:eastAsia="Times New Roman" w:hAnsi="Times New Roman" w:cs="Times New Roman"/>
+        <w:rPr>
+          <w:sz w:val="20"/>
+          <w:szCs w:val="20"/>
+        </w:rPr>
+      </w:pPr>
+      <w:r>
+        <w:rPr>
           <w:sz w:val="20"/>
           <w:szCs w:val="20"/>
         </w:rPr>
@@ -1621,7 +1627,6 @@
       </w:r>
       <w:r>
         <w:rPr>
-          <w:rFonts w:ascii="Times New Roman" w:eastAsia="Times New Roman" w:hAnsi="Times New Roman" w:cs="Times New Roman"/>
           <w:sz w:val="20"/>
           <w:szCs w:val="20"/>
         </w:rPr>
@@ -1629,7 +1634,6 @@
       </w:r>
       <w:r>
         <w:rPr>
-          <w:rFonts w:ascii="Times New Roman" w:eastAsia="Times New Roman" w:hAnsi="Times New Roman" w:cs="Times New Roman"/>
           <w:sz w:val="20"/>
           <w:szCs w:val="20"/>
         </w:rPr>
@@ -1637,7 +1641,6 @@
       </w:r>
       <w:r>
         <w:rPr>
-          <w:rFonts w:ascii="Times New Roman" w:eastAsia="Times New Roman" w:hAnsi="Times New Roman" w:cs="Times New Roman"/>
           <w:sz w:val="20"/>
           <w:szCs w:val="20"/>
         </w:rPr>
@@ -1645,7 +1648,6 @@
       </w:r>
       <w:r>
         <w:rPr>
-          <w:rFonts w:ascii="Times New Roman" w:eastAsia="Times New Roman" w:hAnsi="Times New Roman" w:cs="Times New Roman"/>
           <w:sz w:val="20"/>
           <w:szCs w:val="20"/>
         </w:rPr>
@@ -1654,21 +1656,18 @@
     </w:p>
     <w:p>
       <w:pPr>
+        <w:pStyle w:val="Prrafodelista"/>
         <w:numPr>
           <w:ilvl w:val="0"/>
-          <w:numId w:val="5"/>
+          <w:numId w:val="10"/>
         </w:numPr>
-        <w:ind w:hanging="360"/>
-        <w:contextualSpacing/>
-        <w:rPr>
-          <w:rFonts w:ascii="Times New Roman" w:eastAsia="Times New Roman" w:hAnsi="Times New Roman" w:cs="Times New Roman"/>
-          <w:sz w:val="20"/>
-          <w:szCs w:val="20"/>
-        </w:rPr>
-      </w:pPr>
-      <w:r>
-        <w:rPr>
-          <w:rFonts w:ascii="Times New Roman" w:eastAsia="Times New Roman" w:hAnsi="Times New Roman" w:cs="Times New Roman"/>
+        <w:rPr>
+          <w:sz w:val="20"/>
+          <w:szCs w:val="20"/>
+        </w:rPr>
+      </w:pPr>
+      <w:r>
+        <w:rPr>
           <w:sz w:val="20"/>
           <w:szCs w:val="20"/>
         </w:rPr>
@@ -1676,7 +1675,6 @@
       </w:r>
       <w:r>
         <w:rPr>
-          <w:rFonts w:ascii="Times New Roman" w:eastAsia="Times New Roman" w:hAnsi="Times New Roman" w:cs="Times New Roman"/>
           <w:sz w:val="20"/>
           <w:szCs w:val="20"/>
         </w:rPr>
@@ -1684,7 +1682,6 @@
       </w:r>
       <w:r>
         <w:rPr>
-          <w:rFonts w:ascii="Times New Roman" w:eastAsia="Times New Roman" w:hAnsi="Times New Roman" w:cs="Times New Roman"/>
           <w:sz w:val="20"/>
           <w:szCs w:val="20"/>
         </w:rPr>
@@ -1692,7 +1689,6 @@
       </w:r>
       <w:r>
         <w:rPr>
-          <w:rFonts w:ascii="Times New Roman" w:eastAsia="Times New Roman" w:hAnsi="Times New Roman" w:cs="Times New Roman"/>
           <w:sz w:val="20"/>
           <w:szCs w:val="20"/>
         </w:rPr>
@@ -1700,7 +1696,6 @@
       </w:r>
       <w:r>
         <w:rPr>
-          <w:rFonts w:ascii="Times New Roman" w:eastAsia="Times New Roman" w:hAnsi="Times New Roman" w:cs="Times New Roman"/>
           <w:sz w:val="20"/>
           <w:szCs w:val="20"/>
         </w:rPr>
@@ -1708,7 +1703,6 @@
       </w:r>
       <w:r>
         <w:rPr>
-          <w:rFonts w:ascii="Times New Roman" w:eastAsia="Times New Roman" w:hAnsi="Times New Roman" w:cs="Times New Roman"/>
           <w:sz w:val="20"/>
           <w:szCs w:val="20"/>
         </w:rPr>
@@ -1716,7 +1710,6 @@
       </w:r>
       <w:r>
         <w:rPr>
-          <w:rFonts w:ascii="Times New Roman" w:eastAsia="Times New Roman" w:hAnsi="Times New Roman" w:cs="Times New Roman"/>
           <w:sz w:val="20"/>
           <w:szCs w:val="20"/>
         </w:rPr>
@@ -1725,21 +1718,18 @@
     </w:p>
     <w:p>
       <w:pPr>
+        <w:pStyle w:val="Prrafodelista"/>
         <w:numPr>
           <w:ilvl w:val="0"/>
-          <w:numId w:val="5"/>
+          <w:numId w:val="10"/>
         </w:numPr>
-        <w:ind w:hanging="360"/>
-        <w:contextualSpacing/>
-        <w:rPr>
-          <w:rFonts w:ascii="Times New Roman" w:eastAsia="Times New Roman" w:hAnsi="Times New Roman" w:cs="Times New Roman"/>
-          <w:sz w:val="20"/>
-          <w:szCs w:val="20"/>
-        </w:rPr>
-      </w:pPr>
-      <w:r>
-        <w:rPr>
-          <w:rFonts w:ascii="Times New Roman" w:eastAsia="Times New Roman" w:hAnsi="Times New Roman" w:cs="Times New Roman"/>
+        <w:rPr>
+          <w:sz w:val="20"/>
+          <w:szCs w:val="20"/>
+        </w:rPr>
+      </w:pPr>
+      <w:r>
+        <w:rPr>
           <w:sz w:val="20"/>
           <w:szCs w:val="20"/>
         </w:rPr>
@@ -1747,7 +1737,6 @@
       </w:r>
       <w:r>
         <w:rPr>
-          <w:rFonts w:ascii="Times New Roman" w:eastAsia="Times New Roman" w:hAnsi="Times New Roman" w:cs="Times New Roman"/>
           <w:sz w:val="20"/>
           <w:szCs w:val="20"/>
         </w:rPr>
@@ -1755,7 +1744,6 @@
       </w:r>
       <w:r>
         <w:rPr>
-          <w:rFonts w:ascii="Times New Roman" w:eastAsia="Times New Roman" w:hAnsi="Times New Roman" w:cs="Times New Roman"/>
           <w:sz w:val="20"/>
           <w:szCs w:val="20"/>
         </w:rPr>
@@ -1763,7 +1751,6 @@
       </w:r>
       <w:r>
         <w:rPr>
-          <w:rFonts w:ascii="Times New Roman" w:eastAsia="Times New Roman" w:hAnsi="Times New Roman" w:cs="Times New Roman"/>
           <w:sz w:val="20"/>
           <w:szCs w:val="20"/>
         </w:rPr>
@@ -1771,7 +1758,6 @@
       </w:r>
       <w:r>
         <w:rPr>
-          <w:rFonts w:ascii="Times New Roman" w:eastAsia="Times New Roman" w:hAnsi="Times New Roman" w:cs="Times New Roman"/>
           <w:sz w:val="20"/>
           <w:szCs w:val="20"/>
         </w:rPr>
@@ -1780,21 +1766,18 @@
     </w:p>
     <w:p>
       <w:pPr>
+        <w:pStyle w:val="Prrafodelista"/>
         <w:numPr>
           <w:ilvl w:val="0"/>
-          <w:numId w:val="5"/>
+          <w:numId w:val="10"/>
         </w:numPr>
-        <w:ind w:hanging="360"/>
-        <w:contextualSpacing/>
-        <w:rPr>
-          <w:rFonts w:ascii="Times New Roman" w:eastAsia="Times New Roman" w:hAnsi="Times New Roman" w:cs="Times New Roman"/>
-          <w:sz w:val="20"/>
-          <w:szCs w:val="20"/>
-        </w:rPr>
-      </w:pPr>
-      <w:r>
-        <w:rPr>
-          <w:rFonts w:ascii="Times New Roman" w:eastAsia="Times New Roman" w:hAnsi="Times New Roman" w:cs="Times New Roman"/>
+        <w:rPr>
+          <w:sz w:val="20"/>
+          <w:szCs w:val="20"/>
+        </w:rPr>
+      </w:pPr>
+      <w:r>
+        <w:rPr>
           <w:sz w:val="20"/>
           <w:szCs w:val="20"/>
         </w:rPr>
@@ -1803,47 +1786,36 @@
     </w:p>
     <w:p>
       <w:pPr>
-        <w:ind w:left="700"/>
-        <w:jc w:val="both"/>
-      </w:pPr>
-    </w:p>
-    <w:p>
-      <w:pPr>
         <w:pStyle w:val="Ttulo1"/>
-      </w:pPr>
-      <w:r>
-        <w:rPr>
-          <w:rFonts w:ascii="Times New Roman" w:eastAsia="Times New Roman" w:hAnsi="Times New Roman" w:cs="Times New Roman"/>
-        </w:rPr>
-        <w:t xml:space="preserve"> </w:t>
-      </w:r>
-      <w:bookmarkStart w:id="2" w:name="_Toc449183767"/>
+        <w:rPr>
+          <w:sz w:val="22"/>
+          <w:szCs w:val="22"/>
+        </w:rPr>
+      </w:pPr>
+      <w:bookmarkStart w:id="3" w:name="_Toc449183767"/>
+    </w:p>
+    <w:p>
+      <w:pPr>
+        <w:pStyle w:val="Ttulo1"/>
+      </w:pPr>
       <w:r>
         <w:t>Definiciones, siglas y abreviaturas</w:t>
       </w:r>
-      <w:bookmarkEnd w:id="2"/>
-    </w:p>
-    <w:p>
-      <w:pPr>
-        <w:ind w:left="700"/>
-        <w:jc w:val="both"/>
-      </w:pPr>
-      <w:r>
-        <w:rPr>
-          <w:rFonts w:ascii="Times New Roman" w:eastAsia="Times New Roman" w:hAnsi="Times New Roman" w:cs="Times New Roman"/>
-          <w:sz w:val="20"/>
-          <w:szCs w:val="20"/>
-        </w:rPr>
-        <w:t xml:space="preserve">Ver documento </w:t>
-      </w:r>
-      <w:r>
-        <w:rPr>
-          <w:rFonts w:ascii="Times New Roman" w:eastAsia="Times New Roman" w:hAnsi="Times New Roman" w:cs="Times New Roman"/>
-          <w:b/>
-          <w:sz w:val="20"/>
-          <w:szCs w:val="20"/>
-        </w:rPr>
-        <w:t>de glosario de términos.</w:t>
+      <w:bookmarkEnd w:id="3"/>
+    </w:p>
+    <w:p>
+      <w:pPr>
+        <w:rPr>
+          <w:sz w:val="20"/>
+          <w:szCs w:val="20"/>
+        </w:rPr>
+      </w:pPr>
+      <w:r>
+        <w:rPr>
+          <w:sz w:val="20"/>
+          <w:szCs w:val="20"/>
+        </w:rPr>
+        <w:t>Ver documento de glosario de términos.</w:t>
       </w:r>
     </w:p>
     <w:p>
@@ -1860,28 +1832,99 @@
       <w:pPr>
         <w:pStyle w:val="Ttulo1"/>
       </w:pPr>
-      <w:bookmarkStart w:id="3" w:name="_Toc449183768"/>
+      <w:bookmarkStart w:id="4" w:name="_Toc449183768"/>
       <w:r>
         <w:t>Referencias</w:t>
       </w:r>
-      <w:bookmarkEnd w:id="3"/>
-    </w:p>
-    <w:p>
-      <w:pPr>
-        <w:numPr>
-          <w:ilvl w:val="0"/>
-          <w:numId w:val="2"/>
-        </w:numPr>
-        <w:ind w:hanging="360"/>
-        <w:contextualSpacing/>
-      </w:pPr>
-      <w:r>
-        <w:rPr>
-          <w:rFonts w:ascii="Times New Roman" w:eastAsia="Times New Roman" w:hAnsi="Times New Roman" w:cs="Times New Roman"/>
-          <w:sz w:val="20"/>
-          <w:szCs w:val="20"/>
-        </w:rPr>
-        <w:t>MOF de soporte técnico FISI - UNMSM</w:t>
+      <w:bookmarkEnd w:id="4"/>
+    </w:p>
+    <w:p>
+      <w:pPr>
+        <w:rPr>
+          <w:sz w:val="20"/>
+          <w:szCs w:val="20"/>
+          <w:lang w:val="en-US"/>
+        </w:rPr>
+      </w:pPr>
+      <w:r>
+        <w:rPr>
+          <w:sz w:val="20"/>
+          <w:szCs w:val="20"/>
+          <w:lang w:val="en-US"/>
+        </w:rPr>
+        <w:t xml:space="preserve">[1] </w:t>
+      </w:r>
+      <w:proofErr w:type="spellStart"/>
+      <w:r>
+        <w:rPr>
+          <w:sz w:val="20"/>
+          <w:szCs w:val="20"/>
+          <w:lang w:val="en-US"/>
+        </w:rPr>
+        <w:t>Fowler</w:t>
+      </w:r>
+      <w:proofErr w:type="gramStart"/>
+      <w:r>
+        <w:rPr>
+          <w:sz w:val="20"/>
+          <w:szCs w:val="20"/>
+          <w:lang w:val="en-US"/>
+        </w:rPr>
+        <w:t>,M</w:t>
+      </w:r>
+      <w:proofErr w:type="spellEnd"/>
+      <w:proofErr w:type="gramEnd"/>
+      <w:r>
+        <w:rPr>
+          <w:sz w:val="20"/>
+          <w:szCs w:val="20"/>
+          <w:lang w:val="en-US"/>
+        </w:rPr>
+        <w:t xml:space="preserve">. (1999) UML distilled: A brief guide to the standard </w:t>
+      </w:r>
+      <w:r>
+        <w:rPr>
+          <w:sz w:val="20"/>
+          <w:szCs w:val="20"/>
+          <w:lang w:val="en-US"/>
+        </w:rPr>
+        <w:t>object modelling language</w:t>
+      </w:r>
+    </w:p>
+    <w:p>
+      <w:pPr>
+        <w:rPr>
+          <w:sz w:val="20"/>
+          <w:szCs w:val="20"/>
+        </w:rPr>
+      </w:pPr>
+      <w:r>
+        <w:rPr>
+          <w:sz w:val="20"/>
+          <w:szCs w:val="20"/>
+        </w:rPr>
+        <w:t xml:space="preserve">[2] </w:t>
+      </w:r>
+      <w:r>
+        <w:rPr>
+          <w:sz w:val="20"/>
+          <w:szCs w:val="20"/>
+        </w:rPr>
+        <w:t xml:space="preserve">MOF de soporte técnico FISI </w:t>
+      </w:r>
+      <w:r>
+        <w:rPr>
+          <w:sz w:val="20"/>
+          <w:szCs w:val="20"/>
+        </w:rPr>
+        <w:t>–</w:t>
+      </w:r>
+      <w:r>
+        <w:rPr>
+          <w:sz w:val="20"/>
+          <w:szCs w:val="20"/>
+        </w:rPr>
+        <w:t xml:space="preserve"> UNMSM</w:t>
       </w:r>
     </w:p>
     <w:p>
@@ -1913,7 +1956,7 @@
       <w:pPr>
         <w:pStyle w:val="Ttulo1"/>
       </w:pPr>
-      <w:bookmarkStart w:id="4" w:name="_Toc449183774"/>
+      <w:bookmarkStart w:id="5" w:name="_Toc449183774"/>
       <w:r>
         <w:lastRenderedPageBreak/>
         <w:t>Especificación</w:t>
@@ -2051,7 +2094,21 @@
           <w:sz w:val="20"/>
           <w:szCs w:val="20"/>
         </w:rPr>
-        <w:t>El sistema muestra las necesidades que posee el laboratorio de acuerdo al curso y si estas están satisfechas o no.</w:t>
+        <w:t xml:space="preserve">El sistema muestra </w:t>
+      </w:r>
+      <w:r>
+        <w:rPr>
+          <w:sz w:val="20"/>
+          <w:szCs w:val="20"/>
+        </w:rPr>
+        <w:t xml:space="preserve">los requerimientos </w:t>
+      </w:r>
+      <w:r>
+        <w:rPr>
+          <w:sz w:val="20"/>
+          <w:szCs w:val="20"/>
+        </w:rPr>
+        <w:t>que posee el laboratorio de acuerdo al curso y si estas están satisfechas o no.</w:t>
       </w:r>
     </w:p>
     <w:p>
@@ -2085,81 +2142,179 @@
           <w:sz w:val="20"/>
           <w:szCs w:val="20"/>
         </w:rPr>
-        <w:t>de sopor</w:t>
-      </w:r>
-      <w:bookmarkStart w:id="5" w:name="_GoBack"/>
+        <w:t xml:space="preserve">de soporte </w:t>
+      </w:r>
+      <w:r>
+        <w:rPr>
+          <w:sz w:val="20"/>
+          <w:szCs w:val="20"/>
+        </w:rPr>
+        <w:t>registra la apertura del laboratorio</w:t>
+      </w:r>
+    </w:p>
+    <w:p/>
+    <w:p>
+      <w:pPr>
+        <w:pStyle w:val="Ttulo1"/>
+        <w:ind w:left="1440" w:hanging="1440"/>
+      </w:pPr>
+      <w:r>
+        <w:t>Flujo Alternativo</w:t>
+      </w:r>
+    </w:p>
+    <w:p>
+      <w:pPr>
+        <w:pStyle w:val="Prrafodelista"/>
+        <w:rPr>
+          <w:sz w:val="20"/>
+          <w:szCs w:val="20"/>
+        </w:rPr>
+      </w:pPr>
+      <w:r>
+        <w:rPr>
+          <w:sz w:val="20"/>
+          <w:szCs w:val="20"/>
+        </w:rPr>
+        <w:t>2. No existe horarios de reserva, el sistema indica no existe horario de reserva para (indica el nombre de la entidad o profesor solicitante) entre las horas (indica 2horas antes y después de la hora actual), finaliza el flujo.</w:t>
+      </w:r>
+    </w:p>
+    <w:p>
+      <w:pPr>
+        <w:pStyle w:val="Prrafodelista"/>
+        <w:rPr>
+          <w:sz w:val="20"/>
+          <w:szCs w:val="20"/>
+        </w:rPr>
+      </w:pPr>
+      <w:r>
+        <w:rPr>
+          <w:sz w:val="20"/>
+          <w:szCs w:val="20"/>
+        </w:rPr>
+        <w:t>4.</w:t>
+      </w:r>
+      <w:r>
+        <w:rPr>
+          <w:sz w:val="20"/>
+          <w:szCs w:val="20"/>
+        </w:rPr>
+        <w:t xml:space="preserve"> No existe </w:t>
+      </w:r>
+      <w:r>
+        <w:rPr>
+          <w:sz w:val="20"/>
+          <w:szCs w:val="20"/>
+        </w:rPr>
+        <w:t xml:space="preserve">ningún requerimiento </w:t>
+      </w:r>
+      <w:r>
+        <w:rPr>
+          <w:sz w:val="20"/>
+          <w:szCs w:val="20"/>
+        </w:rPr>
+        <w:t>para el horario escogido, se indica esto a través de un mensaje</w:t>
+      </w:r>
+      <w:r>
+        <w:rPr>
+          <w:sz w:val="20"/>
+          <w:szCs w:val="20"/>
+        </w:rPr>
+        <w:t xml:space="preserve"> </w:t>
+      </w:r>
+    </w:p>
+    <w:p>
+      <w:pPr>
+        <w:pStyle w:val="Prrafodelista"/>
+        <w:rPr>
+          <w:sz w:val="20"/>
+          <w:szCs w:val="20"/>
+        </w:rPr>
+      </w:pPr>
+      <w:r>
+        <w:rPr>
+          <w:sz w:val="20"/>
+          <w:szCs w:val="20"/>
+        </w:rPr>
+        <w:t xml:space="preserve">5. </w:t>
+      </w:r>
+      <w:r>
+        <w:rPr>
+          <w:sz w:val="20"/>
+          <w:szCs w:val="20"/>
+        </w:rPr>
+        <w:t xml:space="preserve">Todas </w:t>
+      </w:r>
+      <w:r>
+        <w:rPr>
+          <w:sz w:val="20"/>
+          <w:szCs w:val="20"/>
+        </w:rPr>
+        <w:t>los requerimientos no han sido resuelto</w:t>
+      </w:r>
+      <w:r>
+        <w:rPr>
+          <w:sz w:val="20"/>
+          <w:szCs w:val="20"/>
+        </w:rPr>
+        <w:t xml:space="preserve">s, se indica: </w:t>
+      </w:r>
+      <w:r>
+        <w:rPr>
+          <w:sz w:val="20"/>
+          <w:szCs w:val="20"/>
+        </w:rPr>
+        <w:t>A</w:t>
+      </w:r>
+      <w:r>
+        <w:rPr>
+          <w:sz w:val="20"/>
+          <w:szCs w:val="20"/>
+        </w:rPr>
+        <w:t>pertura</w:t>
+      </w:r>
+      <w:r>
+        <w:rPr>
+          <w:sz w:val="20"/>
+          <w:szCs w:val="20"/>
+        </w:rPr>
+        <w:t>r</w:t>
+      </w:r>
+      <w:r>
+        <w:rPr>
+          <w:sz w:val="20"/>
+          <w:szCs w:val="20"/>
+        </w:rPr>
+        <w:t xml:space="preserve"> un laboratorio sin cumplir </w:t>
+      </w:r>
+      <w:r>
+        <w:rPr>
+          <w:sz w:val="20"/>
+          <w:szCs w:val="20"/>
+        </w:rPr>
+        <w:t xml:space="preserve">todos </w:t>
+      </w:r>
+      <w:r>
+        <w:rPr>
+          <w:sz w:val="20"/>
+          <w:szCs w:val="20"/>
+        </w:rPr>
+        <w:t>l</w:t>
+      </w:r>
+      <w:r>
+        <w:rPr>
+          <w:sz w:val="20"/>
+          <w:szCs w:val="20"/>
+        </w:rPr>
+        <w:t xml:space="preserve">os requerimientos </w:t>
+      </w:r>
+      <w:r>
+        <w:rPr>
+          <w:sz w:val="20"/>
+          <w:szCs w:val="20"/>
+        </w:rPr>
+        <w:t>no es recomendado. Puede molestar a (indica el nombre de entidad o profesor solicitante)</w:t>
+      </w:r>
       <w:bookmarkEnd w:id="5"/>
-      <w:r>
-        <w:rPr>
-          <w:sz w:val="20"/>
-          <w:szCs w:val="20"/>
-        </w:rPr>
-        <w:t xml:space="preserve">te </w:t>
-      </w:r>
-      <w:r>
-        <w:rPr>
-          <w:sz w:val="20"/>
-          <w:szCs w:val="20"/>
-        </w:rPr>
-        <w:t>registra la apertura del laboratorio</w:t>
-      </w:r>
-    </w:p>
-    <w:p/>
-    <w:p>
-      <w:pPr>
-        <w:pStyle w:val="Ttulo1"/>
-      </w:pPr>
-      <w:r>
-        <w:t xml:space="preserve">Flujo </w:t>
-      </w:r>
-      <w:r>
-        <w:t>Alternativo</w:t>
-      </w:r>
-    </w:p>
-    <w:p>
-      <w:pPr>
-        <w:ind w:left="720"/>
-      </w:pPr>
-      <w:r>
-        <w:t>2. No existe horarios de reserva, el sistema indica no existe horario de reserva para (indica el nombre de la entidad o profesor solicitante) entre las horas (indica 2horas antes y después de la hora actual), finaliza el flujo.</w:t>
-      </w:r>
-    </w:p>
-    <w:p>
-      <w:pPr>
-        <w:ind w:left="720"/>
-      </w:pPr>
-      <w:r>
-        <w:t>4.</w:t>
-      </w:r>
-      <w:r>
-        <w:t xml:space="preserve"> No existe ning</w:t>
-      </w:r>
-      <w:r>
-        <w:t>una necesidad para el horario escogido, se indica esto a través de un mensaje</w:t>
-      </w:r>
-      <w:r>
-        <w:t xml:space="preserve"> </w:t>
-      </w:r>
-    </w:p>
-    <w:p>
-      <w:pPr>
-        <w:ind w:left="720"/>
-      </w:pPr>
-      <w:r>
-        <w:t xml:space="preserve">5. </w:t>
-      </w:r>
-      <w:r>
-        <w:t xml:space="preserve">Todas las necesidades no han sido resueltas, se indica: </w:t>
-      </w:r>
-      <w:proofErr w:type="spellStart"/>
-      <w:r>
-        <w:t>aperturar</w:t>
-      </w:r>
-      <w:proofErr w:type="spellEnd"/>
-      <w:r>
-        <w:t xml:space="preserve"> un laboratorio sin cumplir las necesidades no es recomendado. Puede molestar a (indica el nombre de entidad o profesor solicitante)</w:t>
-      </w:r>
-      <w:bookmarkEnd w:id="4"/>
     </w:p>
     <w:sectPr>
       <w:pgSz w:w="11909" w:h="16834"/>
@@ -2287,6 +2442,119 @@
     </w:lvl>
   </w:abstractNum>
   <w:abstractNum w:abstractNumId="1">
+    <w:nsid w:val="0BDE6CFF"/>
+    <w:multiLevelType w:val="hybridMultilevel"/>
+    <w:tmpl w:val="98C09F38"/>
+    <w:lvl w:ilvl="0" w:tplc="280A0001">
+      <w:start w:val="1"/>
+      <w:numFmt w:val="bullet"/>
+      <w:lvlText w:val=""/>
+      <w:lvlJc w:val="left"/>
+      <w:pPr>
+        <w:ind w:left="720" w:hanging="360"/>
+      </w:pPr>
+      <w:rPr>
+        <w:rFonts w:ascii="Symbol" w:hAnsi="Symbol" w:hint="default"/>
+      </w:rPr>
+    </w:lvl>
+    <w:lvl w:ilvl="1" w:tplc="280A0003" w:tentative="1">
+      <w:start w:val="1"/>
+      <w:numFmt w:val="bullet"/>
+      <w:lvlText w:val="o"/>
+      <w:lvlJc w:val="left"/>
+      <w:pPr>
+        <w:ind w:left="1440" w:hanging="360"/>
+      </w:pPr>
+      <w:rPr>
+        <w:rFonts w:ascii="Courier New" w:hAnsi="Courier New" w:cs="Courier New" w:hint="default"/>
+      </w:rPr>
+    </w:lvl>
+    <w:lvl w:ilvl="2" w:tplc="280A0005" w:tentative="1">
+      <w:start w:val="1"/>
+      <w:numFmt w:val="bullet"/>
+      <w:lvlText w:val=""/>
+      <w:lvlJc w:val="left"/>
+      <w:pPr>
+        <w:ind w:left="2160" w:hanging="360"/>
+      </w:pPr>
+      <w:rPr>
+        <w:rFonts w:ascii="Wingdings" w:hAnsi="Wingdings" w:hint="default"/>
+      </w:rPr>
+    </w:lvl>
+    <w:lvl w:ilvl="3" w:tplc="280A0001" w:tentative="1">
+      <w:start w:val="1"/>
+      <w:numFmt w:val="bullet"/>
+      <w:lvlText w:val=""/>
+      <w:lvlJc w:val="left"/>
+      <w:pPr>
+        <w:ind w:left="2880" w:hanging="360"/>
+      </w:pPr>
+      <w:rPr>
+        <w:rFonts w:ascii="Symbol" w:hAnsi="Symbol" w:hint="default"/>
+      </w:rPr>
+    </w:lvl>
+    <w:lvl w:ilvl="4" w:tplc="280A0003" w:tentative="1">
+      <w:start w:val="1"/>
+      <w:numFmt w:val="bullet"/>
+      <w:lvlText w:val="o"/>
+      <w:lvlJc w:val="left"/>
+      <w:pPr>
+        <w:ind w:left="3600" w:hanging="360"/>
+      </w:pPr>
+      <w:rPr>
+        <w:rFonts w:ascii="Courier New" w:hAnsi="Courier New" w:cs="Courier New" w:hint="default"/>
+      </w:rPr>
+    </w:lvl>
+    <w:lvl w:ilvl="5" w:tplc="280A0005" w:tentative="1">
+      <w:start w:val="1"/>
+      <w:numFmt w:val="bullet"/>
+      <w:lvlText w:val=""/>
+      <w:lvlJc w:val="left"/>
+      <w:pPr>
+        <w:ind w:left="4320" w:hanging="360"/>
+      </w:pPr>
+      <w:rPr>
+        <w:rFonts w:ascii="Wingdings" w:hAnsi="Wingdings" w:hint="default"/>
+      </w:rPr>
+    </w:lvl>
+    <w:lvl w:ilvl="6" w:tplc="280A0001" w:tentative="1">
+      <w:start w:val="1"/>
+      <w:numFmt w:val="bullet"/>
+      <w:lvlText w:val=""/>
+      <w:lvlJc w:val="left"/>
+      <w:pPr>
+        <w:ind w:left="5040" w:hanging="360"/>
+      </w:pPr>
+      <w:rPr>
+        <w:rFonts w:ascii="Symbol" w:hAnsi="Symbol" w:hint="default"/>
+      </w:rPr>
+    </w:lvl>
+    <w:lvl w:ilvl="7" w:tplc="280A0003" w:tentative="1">
+      <w:start w:val="1"/>
+      <w:numFmt w:val="bullet"/>
+      <w:lvlText w:val="o"/>
+      <w:lvlJc w:val="left"/>
+      <w:pPr>
+        <w:ind w:left="5760" w:hanging="360"/>
+      </w:pPr>
+      <w:rPr>
+        <w:rFonts w:ascii="Courier New" w:hAnsi="Courier New" w:cs="Courier New" w:hint="default"/>
+      </w:rPr>
+    </w:lvl>
+    <w:lvl w:ilvl="8" w:tplc="280A0005" w:tentative="1">
+      <w:start w:val="1"/>
+      <w:numFmt w:val="bullet"/>
+      <w:lvlText w:val=""/>
+      <w:lvlJc w:val="left"/>
+      <w:pPr>
+        <w:ind w:left="6480" w:hanging="360"/>
+      </w:pPr>
+      <w:rPr>
+        <w:rFonts w:ascii="Wingdings" w:hAnsi="Wingdings" w:hint="default"/>
+      </w:rPr>
+    </w:lvl>
+  </w:abstractNum>
+  <w:abstractNum w:abstractNumId="2">
     <w:nsid w:val="108322BE"/>
     <w:multiLevelType w:val="hybridMultilevel"/>
     <w:tmpl w:val="F976E1E4"/>
@@ -2399,7 +2667,7 @@
       </w:rPr>
     </w:lvl>
   </w:abstractNum>
-  <w:abstractNum w:abstractNumId="2">
+  <w:abstractNum w:abstractNumId="3">
     <w:nsid w:val="130C6544"/>
     <w:multiLevelType w:val="hybridMultilevel"/>
     <w:tmpl w:val="489874BA"/>
@@ -2485,7 +2753,7 @@
       </w:pPr>
     </w:lvl>
   </w:abstractNum>
-  <w:abstractNum w:abstractNumId="3">
+  <w:abstractNum w:abstractNumId="4">
     <w:nsid w:val="273E25F5"/>
     <w:multiLevelType w:val="multilevel"/>
     <w:tmpl w:val="DE805950"/>
@@ -2598,7 +2866,7 @@
       </w:rPr>
     </w:lvl>
   </w:abstractNum>
-  <w:abstractNum w:abstractNumId="4">
+  <w:abstractNum w:abstractNumId="5">
     <w:nsid w:val="30B557E5"/>
     <w:multiLevelType w:val="multilevel"/>
     <w:tmpl w:val="4E7A1844"/>
@@ -2711,7 +2979,7 @@
       </w:rPr>
     </w:lvl>
   </w:abstractNum>
-  <w:abstractNum w:abstractNumId="5">
+  <w:abstractNum w:abstractNumId="6">
     <w:nsid w:val="41F92236"/>
     <w:multiLevelType w:val="multilevel"/>
     <w:tmpl w:val="5A76EB3E"/>
@@ -2824,7 +3092,7 @@
       </w:rPr>
     </w:lvl>
   </w:abstractNum>
-  <w:abstractNum w:abstractNumId="6">
+  <w:abstractNum w:abstractNumId="7">
     <w:nsid w:val="47072DCD"/>
     <w:multiLevelType w:val="multilevel"/>
     <w:tmpl w:val="C0980040"/>
@@ -2937,7 +3205,7 @@
       </w:rPr>
     </w:lvl>
   </w:abstractNum>
-  <w:abstractNum w:abstractNumId="7">
+  <w:abstractNum w:abstractNumId="8">
     <w:nsid w:val="4E060462"/>
     <w:multiLevelType w:val="hybridMultilevel"/>
     <w:tmpl w:val="B0C6297C"/>
@@ -3050,7 +3318,7 @@
       </w:rPr>
     </w:lvl>
   </w:abstractNum>
-  <w:abstractNum w:abstractNumId="8">
+  <w:abstractNum w:abstractNumId="9">
     <w:nsid w:val="6C9736BA"/>
     <w:multiLevelType w:val="multilevel"/>
     <w:tmpl w:val="7B46A4F2"/>
@@ -3164,30 +3432,33 @@
     </w:lvl>
   </w:abstractNum>
   <w:num w:numId="1">
-    <w:abstractNumId w:val="6"/>
+    <w:abstractNumId w:val="7"/>
   </w:num>
   <w:num w:numId="2">
     <w:abstractNumId w:val="0"/>
   </w:num>
   <w:num w:numId="3">
+    <w:abstractNumId w:val="6"/>
+  </w:num>
+  <w:num w:numId="4">
+    <w:abstractNumId w:val="4"/>
+  </w:num>
+  <w:num w:numId="5">
+    <w:abstractNumId w:val="9"/>
+  </w:num>
+  <w:num w:numId="6">
     <w:abstractNumId w:val="5"/>
   </w:num>
-  <w:num w:numId="4">
+  <w:num w:numId="7">
     <w:abstractNumId w:val="3"/>
   </w:num>
-  <w:num w:numId="5">
+  <w:num w:numId="8">
     <w:abstractNumId w:val="8"/>
   </w:num>
-  <w:num w:numId="6">
-    <w:abstractNumId w:val="4"/>
-  </w:num>
-  <w:num w:numId="7">
+  <w:num w:numId="9">
     <w:abstractNumId w:val="2"/>
   </w:num>
-  <w:num w:numId="8">
-    <w:abstractNumId w:val="7"/>
-  </w:num>
-  <w:num w:numId="9">
+  <w:num w:numId="10">
     <w:abstractNumId w:val="1"/>
   </w:num>
 </w:numbering>
@@ -3568,12 +3839,6 @@
     <w:tblPr>
       <w:tblStyleRowBandSize w:val="1"/>
       <w:tblStyleColBandSize w:val="1"/>
-      <w:tblCellMar>
-        <w:top w:w="0" w:type="dxa"/>
-        <w:left w:w="0" w:type="dxa"/>
-        <w:bottom w:w="0" w:type="dxa"/>
-        <w:right w:w="0" w:type="dxa"/>
-      </w:tblCellMar>
     </w:tblPr>
   </w:style>
   <w:style w:type="table" w:customStyle="1" w:styleId="a0">
@@ -3581,12 +3846,6 @@
     <w:tblPr>
       <w:tblStyleRowBandSize w:val="1"/>
       <w:tblStyleColBandSize w:val="1"/>
-      <w:tblCellMar>
-        <w:top w:w="0" w:type="dxa"/>
-        <w:left w:w="0" w:type="dxa"/>
-        <w:bottom w:w="0" w:type="dxa"/>
-        <w:right w:w="0" w:type="dxa"/>
-      </w:tblCellMar>
     </w:tblPr>
   </w:style>
   <w:style w:type="table" w:customStyle="1" w:styleId="a1">
@@ -3594,12 +3853,6 @@
     <w:tblPr>
       <w:tblStyleRowBandSize w:val="1"/>
       <w:tblStyleColBandSize w:val="1"/>
-      <w:tblCellMar>
-        <w:top w:w="0" w:type="dxa"/>
-        <w:left w:w="0" w:type="dxa"/>
-        <w:bottom w:w="0" w:type="dxa"/>
-        <w:right w:w="0" w:type="dxa"/>
-      </w:tblCellMar>
     </w:tblPr>
   </w:style>
   <w:style w:type="table" w:customStyle="1" w:styleId="a2">
@@ -3607,12 +3860,6 @@
     <w:tblPr>
       <w:tblStyleRowBandSize w:val="1"/>
       <w:tblStyleColBandSize w:val="1"/>
-      <w:tblCellMar>
-        <w:top w:w="0" w:type="dxa"/>
-        <w:left w:w="0" w:type="dxa"/>
-        <w:bottom w:w="0" w:type="dxa"/>
-        <w:right w:w="0" w:type="dxa"/>
-      </w:tblCellMar>
     </w:tblPr>
   </w:style>
   <w:style w:type="table" w:customStyle="1" w:styleId="a3">
@@ -3620,12 +3867,6 @@
     <w:tblPr>
       <w:tblStyleRowBandSize w:val="1"/>
       <w:tblStyleColBandSize w:val="1"/>
-      <w:tblCellMar>
-        <w:top w:w="0" w:type="dxa"/>
-        <w:left w:w="0" w:type="dxa"/>
-        <w:bottom w:w="0" w:type="dxa"/>
-        <w:right w:w="0" w:type="dxa"/>
-      </w:tblCellMar>
     </w:tblPr>
   </w:style>
   <w:style w:type="table" w:customStyle="1" w:styleId="a4">
@@ -3633,12 +3874,6 @@
     <w:tblPr>
       <w:tblStyleRowBandSize w:val="1"/>
       <w:tblStyleColBandSize w:val="1"/>
-      <w:tblCellMar>
-        <w:top w:w="0" w:type="dxa"/>
-        <w:left w:w="0" w:type="dxa"/>
-        <w:bottom w:w="0" w:type="dxa"/>
-        <w:right w:w="0" w:type="dxa"/>
-      </w:tblCellMar>
     </w:tblPr>
   </w:style>
   <w:style w:type="table" w:customStyle="1" w:styleId="a5">
@@ -3646,12 +3881,6 @@
     <w:tblPr>
       <w:tblStyleRowBandSize w:val="1"/>
       <w:tblStyleColBandSize w:val="1"/>
-      <w:tblCellMar>
-        <w:top w:w="0" w:type="dxa"/>
-        <w:left w:w="0" w:type="dxa"/>
-        <w:bottom w:w="0" w:type="dxa"/>
-        <w:right w:w="0" w:type="dxa"/>
-      </w:tblCellMar>
     </w:tblPr>
   </w:style>
   <w:style w:type="table" w:customStyle="1" w:styleId="a6">
@@ -3659,12 +3888,6 @@
     <w:tblPr>
       <w:tblStyleRowBandSize w:val="1"/>
       <w:tblStyleColBandSize w:val="1"/>
-      <w:tblCellMar>
-        <w:top w:w="0" w:type="dxa"/>
-        <w:left w:w="0" w:type="dxa"/>
-        <w:bottom w:w="0" w:type="dxa"/>
-        <w:right w:w="0" w:type="dxa"/>
-      </w:tblCellMar>
     </w:tblPr>
   </w:style>
   <w:style w:type="table" w:customStyle="1" w:styleId="a7">
@@ -3672,12 +3895,6 @@
     <w:tblPr>
       <w:tblStyleRowBandSize w:val="1"/>
       <w:tblStyleColBandSize w:val="1"/>
-      <w:tblCellMar>
-        <w:top w:w="0" w:type="dxa"/>
-        <w:left w:w="0" w:type="dxa"/>
-        <w:bottom w:w="0" w:type="dxa"/>
-        <w:right w:w="0" w:type="dxa"/>
-      </w:tblCellMar>
     </w:tblPr>
   </w:style>
   <w:style w:type="table" w:customStyle="1" w:styleId="a8">
@@ -3685,12 +3902,6 @@
     <w:tblPr>
       <w:tblStyleRowBandSize w:val="1"/>
       <w:tblStyleColBandSize w:val="1"/>
-      <w:tblCellMar>
-        <w:top w:w="0" w:type="dxa"/>
-        <w:left w:w="0" w:type="dxa"/>
-        <w:bottom w:w="0" w:type="dxa"/>
-        <w:right w:w="0" w:type="dxa"/>
-      </w:tblCellMar>
     </w:tblPr>
   </w:style>
   <w:style w:type="table" w:customStyle="1" w:styleId="a9">
@@ -3698,12 +3909,6 @@
     <w:tblPr>
       <w:tblStyleRowBandSize w:val="1"/>
       <w:tblStyleColBandSize w:val="1"/>
-      <w:tblCellMar>
-        <w:top w:w="0" w:type="dxa"/>
-        <w:left w:w="0" w:type="dxa"/>
-        <w:bottom w:w="0" w:type="dxa"/>
-        <w:right w:w="0" w:type="dxa"/>
-      </w:tblCellMar>
     </w:tblPr>
   </w:style>
   <w:style w:type="table" w:customStyle="1" w:styleId="aa">
@@ -3711,12 +3916,6 @@
     <w:tblPr>
       <w:tblStyleRowBandSize w:val="1"/>
       <w:tblStyleColBandSize w:val="1"/>
-      <w:tblCellMar>
-        <w:top w:w="0" w:type="dxa"/>
-        <w:left w:w="0" w:type="dxa"/>
-        <w:bottom w:w="0" w:type="dxa"/>
-        <w:right w:w="0" w:type="dxa"/>
-      </w:tblCellMar>
     </w:tblPr>
   </w:style>
   <w:style w:type="table" w:customStyle="1" w:styleId="ab">
@@ -3724,12 +3923,6 @@
     <w:tblPr>
       <w:tblStyleRowBandSize w:val="1"/>
       <w:tblStyleColBandSize w:val="1"/>
-      <w:tblCellMar>
-        <w:top w:w="0" w:type="dxa"/>
-        <w:left w:w="0" w:type="dxa"/>
-        <w:bottom w:w="0" w:type="dxa"/>
-        <w:right w:w="0" w:type="dxa"/>
-      </w:tblCellMar>
     </w:tblPr>
   </w:style>
   <w:style w:type="table" w:customStyle="1" w:styleId="ac">
@@ -3737,12 +3930,6 @@
     <w:tblPr>
       <w:tblStyleRowBandSize w:val="1"/>
       <w:tblStyleColBandSize w:val="1"/>
-      <w:tblCellMar>
-        <w:top w:w="0" w:type="dxa"/>
-        <w:left w:w="0" w:type="dxa"/>
-        <w:bottom w:w="0" w:type="dxa"/>
-        <w:right w:w="0" w:type="dxa"/>
-      </w:tblCellMar>
     </w:tblPr>
   </w:style>
   <w:style w:type="table" w:customStyle="1" w:styleId="ad">
@@ -3750,12 +3937,6 @@
     <w:tblPr>
       <w:tblStyleRowBandSize w:val="1"/>
       <w:tblStyleColBandSize w:val="1"/>
-      <w:tblCellMar>
-        <w:top w:w="0" w:type="dxa"/>
-        <w:left w:w="0" w:type="dxa"/>
-        <w:bottom w:w="0" w:type="dxa"/>
-        <w:right w:w="0" w:type="dxa"/>
-      </w:tblCellMar>
     </w:tblPr>
   </w:style>
   <w:style w:type="table" w:customStyle="1" w:styleId="ae">
@@ -3763,12 +3944,6 @@
     <w:tblPr>
       <w:tblStyleRowBandSize w:val="1"/>
       <w:tblStyleColBandSize w:val="1"/>
-      <w:tblCellMar>
-        <w:top w:w="0" w:type="dxa"/>
-        <w:left w:w="0" w:type="dxa"/>
-        <w:bottom w:w="0" w:type="dxa"/>
-        <w:right w:w="0" w:type="dxa"/>
-      </w:tblCellMar>
     </w:tblPr>
   </w:style>
   <w:style w:type="table" w:customStyle="1" w:styleId="af">
@@ -3776,12 +3951,6 @@
     <w:tblPr>
       <w:tblStyleRowBandSize w:val="1"/>
       <w:tblStyleColBandSize w:val="1"/>
-      <w:tblCellMar>
-        <w:top w:w="0" w:type="dxa"/>
-        <w:left w:w="0" w:type="dxa"/>
-        <w:bottom w:w="0" w:type="dxa"/>
-        <w:right w:w="0" w:type="dxa"/>
-      </w:tblCellMar>
     </w:tblPr>
   </w:style>
   <w:style w:type="table" w:customStyle="1" w:styleId="af0">
@@ -3789,12 +3958,6 @@
     <w:tblPr>
       <w:tblStyleRowBandSize w:val="1"/>
       <w:tblStyleColBandSize w:val="1"/>
-      <w:tblCellMar>
-        <w:top w:w="0" w:type="dxa"/>
-        <w:left w:w="0" w:type="dxa"/>
-        <w:bottom w:w="0" w:type="dxa"/>
-        <w:right w:w="0" w:type="dxa"/>
-      </w:tblCellMar>
     </w:tblPr>
   </w:style>
   <w:style w:type="table" w:customStyle="1" w:styleId="af1">
@@ -3802,12 +3965,6 @@
     <w:tblPr>
       <w:tblStyleRowBandSize w:val="1"/>
       <w:tblStyleColBandSize w:val="1"/>
-      <w:tblCellMar>
-        <w:top w:w="0" w:type="dxa"/>
-        <w:left w:w="0" w:type="dxa"/>
-        <w:bottom w:w="0" w:type="dxa"/>
-        <w:right w:w="0" w:type="dxa"/>
-      </w:tblCellMar>
     </w:tblPr>
   </w:style>
   <w:style w:type="table" w:customStyle="1" w:styleId="af2">
@@ -3815,12 +3972,6 @@
     <w:tblPr>
       <w:tblStyleRowBandSize w:val="1"/>
       <w:tblStyleColBandSize w:val="1"/>
-      <w:tblCellMar>
-        <w:top w:w="0" w:type="dxa"/>
-        <w:left w:w="0" w:type="dxa"/>
-        <w:bottom w:w="0" w:type="dxa"/>
-        <w:right w:w="0" w:type="dxa"/>
-      </w:tblCellMar>
     </w:tblPr>
   </w:style>
   <w:style w:type="table" w:customStyle="1" w:styleId="af3">
@@ -3828,12 +3979,6 @@
     <w:tblPr>
       <w:tblStyleRowBandSize w:val="1"/>
       <w:tblStyleColBandSize w:val="1"/>
-      <w:tblCellMar>
-        <w:top w:w="0" w:type="dxa"/>
-        <w:left w:w="0" w:type="dxa"/>
-        <w:bottom w:w="0" w:type="dxa"/>
-        <w:right w:w="0" w:type="dxa"/>
-      </w:tblCellMar>
     </w:tblPr>
   </w:style>
   <w:style w:type="table" w:customStyle="1" w:styleId="af4">
@@ -3841,12 +3986,6 @@
     <w:tblPr>
       <w:tblStyleRowBandSize w:val="1"/>
       <w:tblStyleColBandSize w:val="1"/>
-      <w:tblCellMar>
-        <w:top w:w="0" w:type="dxa"/>
-        <w:left w:w="0" w:type="dxa"/>
-        <w:bottom w:w="0" w:type="dxa"/>
-        <w:right w:w="0" w:type="dxa"/>
-      </w:tblCellMar>
     </w:tblPr>
   </w:style>
   <w:style w:type="table" w:customStyle="1" w:styleId="af5">
@@ -3854,12 +3993,6 @@
     <w:tblPr>
       <w:tblStyleRowBandSize w:val="1"/>
       <w:tblStyleColBandSize w:val="1"/>
-      <w:tblCellMar>
-        <w:top w:w="0" w:type="dxa"/>
-        <w:left w:w="0" w:type="dxa"/>
-        <w:bottom w:w="0" w:type="dxa"/>
-        <w:right w:w="0" w:type="dxa"/>
-      </w:tblCellMar>
     </w:tblPr>
   </w:style>
   <w:style w:type="table" w:customStyle="1" w:styleId="af6">
@@ -3867,12 +4000,6 @@
     <w:tblPr>
       <w:tblStyleRowBandSize w:val="1"/>
       <w:tblStyleColBandSize w:val="1"/>
-      <w:tblCellMar>
-        <w:top w:w="0" w:type="dxa"/>
-        <w:left w:w="0" w:type="dxa"/>
-        <w:bottom w:w="0" w:type="dxa"/>
-        <w:right w:w="0" w:type="dxa"/>
-      </w:tblCellMar>
     </w:tblPr>
   </w:style>
   <w:style w:type="table" w:customStyle="1" w:styleId="af7">
@@ -3880,12 +4007,6 @@
     <w:tblPr>
       <w:tblStyleRowBandSize w:val="1"/>
       <w:tblStyleColBandSize w:val="1"/>
-      <w:tblCellMar>
-        <w:top w:w="0" w:type="dxa"/>
-        <w:left w:w="0" w:type="dxa"/>
-        <w:bottom w:w="0" w:type="dxa"/>
-        <w:right w:w="0" w:type="dxa"/>
-      </w:tblCellMar>
     </w:tblPr>
   </w:style>
   <w:style w:type="paragraph" w:styleId="Textodeglobo">
@@ -4401,12 +4522,6 @@
     <w:tblPr>
       <w:tblStyleRowBandSize w:val="1"/>
       <w:tblStyleColBandSize w:val="1"/>
-      <w:tblCellMar>
-        <w:top w:w="0" w:type="dxa"/>
-        <w:left w:w="0" w:type="dxa"/>
-        <w:bottom w:w="0" w:type="dxa"/>
-        <w:right w:w="0" w:type="dxa"/>
-      </w:tblCellMar>
     </w:tblPr>
   </w:style>
   <w:style w:type="table" w:customStyle="1" w:styleId="a0">
@@ -4414,12 +4529,6 @@
     <w:tblPr>
       <w:tblStyleRowBandSize w:val="1"/>
       <w:tblStyleColBandSize w:val="1"/>
-      <w:tblCellMar>
-        <w:top w:w="0" w:type="dxa"/>
-        <w:left w:w="0" w:type="dxa"/>
-        <w:bottom w:w="0" w:type="dxa"/>
-        <w:right w:w="0" w:type="dxa"/>
-      </w:tblCellMar>
     </w:tblPr>
   </w:style>
   <w:style w:type="table" w:customStyle="1" w:styleId="a1">
@@ -4427,12 +4536,6 @@
     <w:tblPr>
       <w:tblStyleRowBandSize w:val="1"/>
       <w:tblStyleColBandSize w:val="1"/>
-      <w:tblCellMar>
-        <w:top w:w="0" w:type="dxa"/>
-        <w:left w:w="0" w:type="dxa"/>
-        <w:bottom w:w="0" w:type="dxa"/>
-        <w:right w:w="0" w:type="dxa"/>
-      </w:tblCellMar>
     </w:tblPr>
   </w:style>
   <w:style w:type="table" w:customStyle="1" w:styleId="a2">
@@ -4440,12 +4543,6 @@
     <w:tblPr>
       <w:tblStyleRowBandSize w:val="1"/>
       <w:tblStyleColBandSize w:val="1"/>
-      <w:tblCellMar>
-        <w:top w:w="0" w:type="dxa"/>
-        <w:left w:w="0" w:type="dxa"/>
-        <w:bottom w:w="0" w:type="dxa"/>
-        <w:right w:w="0" w:type="dxa"/>
-      </w:tblCellMar>
     </w:tblPr>
   </w:style>
   <w:style w:type="table" w:customStyle="1" w:styleId="a3">
@@ -4453,12 +4550,6 @@
     <w:tblPr>
       <w:tblStyleRowBandSize w:val="1"/>
       <w:tblStyleColBandSize w:val="1"/>
-      <w:tblCellMar>
-        <w:top w:w="0" w:type="dxa"/>
-        <w:left w:w="0" w:type="dxa"/>
-        <w:bottom w:w="0" w:type="dxa"/>
-        <w:right w:w="0" w:type="dxa"/>
-      </w:tblCellMar>
     </w:tblPr>
   </w:style>
   <w:style w:type="table" w:customStyle="1" w:styleId="a4">
@@ -4466,12 +4557,6 @@
     <w:tblPr>
       <w:tblStyleRowBandSize w:val="1"/>
       <w:tblStyleColBandSize w:val="1"/>
-      <w:tblCellMar>
-        <w:top w:w="0" w:type="dxa"/>
-        <w:left w:w="0" w:type="dxa"/>
-        <w:bottom w:w="0" w:type="dxa"/>
-        <w:right w:w="0" w:type="dxa"/>
-      </w:tblCellMar>
     </w:tblPr>
   </w:style>
   <w:style w:type="table" w:customStyle="1" w:styleId="a5">
@@ -4479,12 +4564,6 @@
     <w:tblPr>
       <w:tblStyleRowBandSize w:val="1"/>
       <w:tblStyleColBandSize w:val="1"/>
-      <w:tblCellMar>
-        <w:top w:w="0" w:type="dxa"/>
-        <w:left w:w="0" w:type="dxa"/>
-        <w:bottom w:w="0" w:type="dxa"/>
-        <w:right w:w="0" w:type="dxa"/>
-      </w:tblCellMar>
     </w:tblPr>
   </w:style>
   <w:style w:type="table" w:customStyle="1" w:styleId="a6">
@@ -4492,12 +4571,6 @@
     <w:tblPr>
       <w:tblStyleRowBandSize w:val="1"/>
       <w:tblStyleColBandSize w:val="1"/>
-      <w:tblCellMar>
-        <w:top w:w="0" w:type="dxa"/>
-        <w:left w:w="0" w:type="dxa"/>
-        <w:bottom w:w="0" w:type="dxa"/>
-        <w:right w:w="0" w:type="dxa"/>
-      </w:tblCellMar>
     </w:tblPr>
   </w:style>
   <w:style w:type="table" w:customStyle="1" w:styleId="a7">
@@ -4505,12 +4578,6 @@
     <w:tblPr>
       <w:tblStyleRowBandSize w:val="1"/>
       <w:tblStyleColBandSize w:val="1"/>
-      <w:tblCellMar>
-        <w:top w:w="0" w:type="dxa"/>
-        <w:left w:w="0" w:type="dxa"/>
-        <w:bottom w:w="0" w:type="dxa"/>
-        <w:right w:w="0" w:type="dxa"/>
-      </w:tblCellMar>
     </w:tblPr>
   </w:style>
   <w:style w:type="table" w:customStyle="1" w:styleId="a8">
@@ -4518,12 +4585,6 @@
     <w:tblPr>
       <w:tblStyleRowBandSize w:val="1"/>
       <w:tblStyleColBandSize w:val="1"/>
-      <w:tblCellMar>
-        <w:top w:w="0" w:type="dxa"/>
-        <w:left w:w="0" w:type="dxa"/>
-        <w:bottom w:w="0" w:type="dxa"/>
-        <w:right w:w="0" w:type="dxa"/>
-      </w:tblCellMar>
     </w:tblPr>
   </w:style>
   <w:style w:type="table" w:customStyle="1" w:styleId="a9">
@@ -4531,12 +4592,6 @@
     <w:tblPr>
       <w:tblStyleRowBandSize w:val="1"/>
       <w:tblStyleColBandSize w:val="1"/>
-      <w:tblCellMar>
-        <w:top w:w="0" w:type="dxa"/>
-        <w:left w:w="0" w:type="dxa"/>
-        <w:bottom w:w="0" w:type="dxa"/>
-        <w:right w:w="0" w:type="dxa"/>
-      </w:tblCellMar>
     </w:tblPr>
   </w:style>
   <w:style w:type="table" w:customStyle="1" w:styleId="aa">
@@ -4544,12 +4599,6 @@
     <w:tblPr>
       <w:tblStyleRowBandSize w:val="1"/>
       <w:tblStyleColBandSize w:val="1"/>
-      <w:tblCellMar>
-        <w:top w:w="0" w:type="dxa"/>
-        <w:left w:w="0" w:type="dxa"/>
-        <w:bottom w:w="0" w:type="dxa"/>
-        <w:right w:w="0" w:type="dxa"/>
-      </w:tblCellMar>
     </w:tblPr>
   </w:style>
   <w:style w:type="table" w:customStyle="1" w:styleId="ab">
@@ -4557,12 +4606,6 @@
     <w:tblPr>
       <w:tblStyleRowBandSize w:val="1"/>
       <w:tblStyleColBandSize w:val="1"/>
-      <w:tblCellMar>
-        <w:top w:w="0" w:type="dxa"/>
-        <w:left w:w="0" w:type="dxa"/>
-        <w:bottom w:w="0" w:type="dxa"/>
-        <w:right w:w="0" w:type="dxa"/>
-      </w:tblCellMar>
     </w:tblPr>
   </w:style>
   <w:style w:type="table" w:customStyle="1" w:styleId="ac">
@@ -4570,12 +4613,6 @@
     <w:tblPr>
       <w:tblStyleRowBandSize w:val="1"/>
       <w:tblStyleColBandSize w:val="1"/>
-      <w:tblCellMar>
-        <w:top w:w="0" w:type="dxa"/>
-        <w:left w:w="0" w:type="dxa"/>
-        <w:bottom w:w="0" w:type="dxa"/>
-        <w:right w:w="0" w:type="dxa"/>
-      </w:tblCellMar>
     </w:tblPr>
   </w:style>
   <w:style w:type="table" w:customStyle="1" w:styleId="ad">
@@ -4583,12 +4620,6 @@
     <w:tblPr>
       <w:tblStyleRowBandSize w:val="1"/>
       <w:tblStyleColBandSize w:val="1"/>
-      <w:tblCellMar>
-        <w:top w:w="0" w:type="dxa"/>
-        <w:left w:w="0" w:type="dxa"/>
-        <w:bottom w:w="0" w:type="dxa"/>
-        <w:right w:w="0" w:type="dxa"/>
-      </w:tblCellMar>
     </w:tblPr>
   </w:style>
   <w:style w:type="table" w:customStyle="1" w:styleId="ae">
@@ -4596,12 +4627,6 @@
     <w:tblPr>
       <w:tblStyleRowBandSize w:val="1"/>
       <w:tblStyleColBandSize w:val="1"/>
-      <w:tblCellMar>
-        <w:top w:w="0" w:type="dxa"/>
-        <w:left w:w="0" w:type="dxa"/>
-        <w:bottom w:w="0" w:type="dxa"/>
-        <w:right w:w="0" w:type="dxa"/>
-      </w:tblCellMar>
     </w:tblPr>
   </w:style>
   <w:style w:type="table" w:customStyle="1" w:styleId="af">
@@ -4609,12 +4634,6 @@
     <w:tblPr>
       <w:tblStyleRowBandSize w:val="1"/>
       <w:tblStyleColBandSize w:val="1"/>
-      <w:tblCellMar>
-        <w:top w:w="0" w:type="dxa"/>
-        <w:left w:w="0" w:type="dxa"/>
-        <w:bottom w:w="0" w:type="dxa"/>
-        <w:right w:w="0" w:type="dxa"/>
-      </w:tblCellMar>
     </w:tblPr>
   </w:style>
   <w:style w:type="table" w:customStyle="1" w:styleId="af0">
@@ -4622,12 +4641,6 @@
     <w:tblPr>
       <w:tblStyleRowBandSize w:val="1"/>
       <w:tblStyleColBandSize w:val="1"/>
-      <w:tblCellMar>
-        <w:top w:w="0" w:type="dxa"/>
-        <w:left w:w="0" w:type="dxa"/>
-        <w:bottom w:w="0" w:type="dxa"/>
-        <w:right w:w="0" w:type="dxa"/>
-      </w:tblCellMar>
     </w:tblPr>
   </w:style>
   <w:style w:type="table" w:customStyle="1" w:styleId="af1">
@@ -4635,12 +4648,6 @@
     <w:tblPr>
       <w:tblStyleRowBandSize w:val="1"/>
       <w:tblStyleColBandSize w:val="1"/>
-      <w:tblCellMar>
-        <w:top w:w="0" w:type="dxa"/>
-        <w:left w:w="0" w:type="dxa"/>
-        <w:bottom w:w="0" w:type="dxa"/>
-        <w:right w:w="0" w:type="dxa"/>
-      </w:tblCellMar>
     </w:tblPr>
   </w:style>
   <w:style w:type="table" w:customStyle="1" w:styleId="af2">
@@ -4648,12 +4655,6 @@
     <w:tblPr>
       <w:tblStyleRowBandSize w:val="1"/>
       <w:tblStyleColBandSize w:val="1"/>
-      <w:tblCellMar>
-        <w:top w:w="0" w:type="dxa"/>
-        <w:left w:w="0" w:type="dxa"/>
-        <w:bottom w:w="0" w:type="dxa"/>
-        <w:right w:w="0" w:type="dxa"/>
-      </w:tblCellMar>
     </w:tblPr>
   </w:style>
   <w:style w:type="table" w:customStyle="1" w:styleId="af3">
@@ -4661,12 +4662,6 @@
     <w:tblPr>
       <w:tblStyleRowBandSize w:val="1"/>
       <w:tblStyleColBandSize w:val="1"/>
-      <w:tblCellMar>
-        <w:top w:w="0" w:type="dxa"/>
-        <w:left w:w="0" w:type="dxa"/>
-        <w:bottom w:w="0" w:type="dxa"/>
-        <w:right w:w="0" w:type="dxa"/>
-      </w:tblCellMar>
     </w:tblPr>
   </w:style>
   <w:style w:type="table" w:customStyle="1" w:styleId="af4">
@@ -4674,12 +4669,6 @@
     <w:tblPr>
       <w:tblStyleRowBandSize w:val="1"/>
       <w:tblStyleColBandSize w:val="1"/>
-      <w:tblCellMar>
-        <w:top w:w="0" w:type="dxa"/>
-        <w:left w:w="0" w:type="dxa"/>
-        <w:bottom w:w="0" w:type="dxa"/>
-        <w:right w:w="0" w:type="dxa"/>
-      </w:tblCellMar>
     </w:tblPr>
   </w:style>
   <w:style w:type="table" w:customStyle="1" w:styleId="af5">
@@ -4687,12 +4676,6 @@
     <w:tblPr>
       <w:tblStyleRowBandSize w:val="1"/>
       <w:tblStyleColBandSize w:val="1"/>
-      <w:tblCellMar>
-        <w:top w:w="0" w:type="dxa"/>
-        <w:left w:w="0" w:type="dxa"/>
-        <w:bottom w:w="0" w:type="dxa"/>
-        <w:right w:w="0" w:type="dxa"/>
-      </w:tblCellMar>
     </w:tblPr>
   </w:style>
   <w:style w:type="table" w:customStyle="1" w:styleId="af6">
@@ -4700,12 +4683,6 @@
     <w:tblPr>
       <w:tblStyleRowBandSize w:val="1"/>
       <w:tblStyleColBandSize w:val="1"/>
-      <w:tblCellMar>
-        <w:top w:w="0" w:type="dxa"/>
-        <w:left w:w="0" w:type="dxa"/>
-        <w:bottom w:w="0" w:type="dxa"/>
-        <w:right w:w="0" w:type="dxa"/>
-      </w:tblCellMar>
     </w:tblPr>
   </w:style>
   <w:style w:type="table" w:customStyle="1" w:styleId="af7">
@@ -4713,12 +4690,6 @@
     <w:tblPr>
       <w:tblStyleRowBandSize w:val="1"/>
       <w:tblStyleColBandSize w:val="1"/>
-      <w:tblCellMar>
-        <w:top w:w="0" w:type="dxa"/>
-        <w:left w:w="0" w:type="dxa"/>
-        <w:bottom w:w="0" w:type="dxa"/>
-        <w:right w:w="0" w:type="dxa"/>
-      </w:tblCellMar>
     </w:tblPr>
   </w:style>
   <w:style w:type="paragraph" w:styleId="Textodeglobo">
@@ -5149,7 +5120,7 @@
 </file>
 
 <file path=customXml/itemProps1.xml><?xml version="1.0" encoding="utf-8"?>
-<ds:datastoreItem xmlns:ds="http://schemas.openxmlformats.org/officeDocument/2006/customXml" ds:itemID="{CF1293BF-4E4E-4213-874C-E7228FE530DE}">
+<ds:datastoreItem xmlns:ds="http://schemas.openxmlformats.org/officeDocument/2006/customXml" ds:itemID="{1C2D4F1D-07ED-479F-A6C8-5B209CCDD786}">
   <ds:schemaRefs>
     <ds:schemaRef ds:uri="http://schemas.openxmlformats.org/officeDocument/2006/bibliography"/>
   </ds:schemaRefs>

</xml_diff>